<commit_message>
started working on Database integrations
</commit_message>
<xml_diff>
--- a/Nots of Next JS - OpenAI - ChatBot.docx
+++ b/Nots of Next JS - OpenAI - ChatBot.docx
@@ -9,8 +9,6 @@
       <w:r>
         <w:t xml:space="preserve"> – With RAG. </w:t>
       </w:r>
-      <w:bookmarkStart w:id="0" w:name="_GoBack"/>
-      <w:bookmarkEnd w:id="0"/>
     </w:p>
     <w:p>
       <w:r>
@@ -61,8 +59,13 @@
           <w:numId w:val="1"/>
         </w:numPr>
       </w:pPr>
-      <w:r>
-        <w:t>OpenAI Chat Completion API</w:t>
+      <w:proofErr w:type="spellStart"/>
+      <w:r>
+        <w:t>OpenAI</w:t>
+      </w:r>
+      <w:proofErr w:type="spellEnd"/>
+      <w:r>
+        <w:t xml:space="preserve"> Chat Completion API</w:t>
       </w:r>
     </w:p>
     <w:p>
@@ -139,18 +142,235 @@
         <w:t xml:space="preserve"> (</w:t>
       </w:r>
       <w:r>
-        <w:t>17 mins.</w:t>
-      </w:r>
+        <w:t>Done)</w:t>
+      </w:r>
+    </w:p>
+    <w:p>
+      <w:pPr>
+        <w:pStyle w:val="ListParagraph"/>
+        <w:numPr>
+          <w:ilvl w:val="0"/>
+          <w:numId w:val="3"/>
+        </w:numPr>
+      </w:pPr>
+      <w:hyperlink r:id="rId8" w:history="1">
+        <w:r>
+          <w:rPr>
+            <w:rStyle w:val="Hyperlink"/>
+          </w:rPr>
+          <w:t>https://www.youtube.com/watch?v</w:t>
+        </w:r>
+        <w:r>
+          <w:rPr>
+            <w:rStyle w:val="Hyperlink"/>
+          </w:rPr>
+          <w:t>=</w:t>
+        </w:r>
+        <w:r>
+          <w:rPr>
+            <w:rStyle w:val="Hyperlink"/>
+          </w:rPr>
+          <w:t>RnQvAZHArL0</w:t>
+        </w:r>
+      </w:hyperlink>
+      <w:r>
+        <w:t xml:space="preserve">  (Working)  </w:t>
+      </w:r>
+    </w:p>
+    <w:p>
+      <w:r>
+        <w:t>Sequence:</w:t>
+      </w:r>
+    </w:p>
+    <w:p>
+      <w:pPr>
+        <w:pStyle w:val="ListParagraph"/>
+        <w:numPr>
+          <w:ilvl w:val="0"/>
+          <w:numId w:val="2"/>
+        </w:numPr>
+      </w:pPr>
+      <w:r>
+        <w:t xml:space="preserve">Create Project Directory (Practiced using </w:t>
+      </w:r>
+      <w:proofErr w:type="spellStart"/>
+      <w:r>
+        <w:t>Git</w:t>
+      </w:r>
+      <w:proofErr w:type="spellEnd"/>
+      <w:r>
+        <w:t xml:space="preserve"> Bash)</w:t>
+      </w:r>
+    </w:p>
+    <w:p>
+      <w:pPr>
+        <w:pStyle w:val="ListParagraph"/>
+        <w:numPr>
+          <w:ilvl w:val="0"/>
+          <w:numId w:val="2"/>
+        </w:numPr>
+      </w:pPr>
+      <w:r>
+        <w:t>Create Next JS Project (</w:t>
+      </w:r>
+      <w:proofErr w:type="spellStart"/>
+      <w:r>
+        <w:t>npx</w:t>
+      </w:r>
+      <w:proofErr w:type="spellEnd"/>
+      <w:r>
+        <w:t xml:space="preserve"> </w:t>
+      </w:r>
+      <w:proofErr w:type="spellStart"/>
+      <w:r>
+        <w:t>create-next-app@latest</w:t>
+      </w:r>
+      <w:proofErr w:type="spellEnd"/>
+      <w:r>
+        <w:t>) with normal settings</w:t>
+      </w:r>
+    </w:p>
+    <w:p>
+      <w:pPr>
+        <w:pStyle w:val="ListParagraph"/>
+        <w:numPr>
+          <w:ilvl w:val="0"/>
+          <w:numId w:val="2"/>
+        </w:numPr>
+      </w:pPr>
+      <w:r>
+        <w:t>Create React – Icons (</w:t>
+      </w:r>
+      <w:proofErr w:type="spellStart"/>
+      <w:r>
+        <w:t>npm</w:t>
+      </w:r>
+      <w:proofErr w:type="spellEnd"/>
+      <w:r>
+        <w:t xml:space="preserve"> </w:t>
+      </w:r>
+      <w:proofErr w:type="spellStart"/>
+      <w:r>
+        <w:t>i</w:t>
+      </w:r>
+      <w:proofErr w:type="spellEnd"/>
+      <w:r>
+        <w:t xml:space="preserve"> react-icons)</w:t>
+      </w:r>
+    </w:p>
+    <w:p>
+      <w:pPr>
+        <w:pStyle w:val="ListParagraph"/>
+        <w:numPr>
+          <w:ilvl w:val="0"/>
+          <w:numId w:val="2"/>
+        </w:numPr>
+      </w:pPr>
+      <w:r>
+        <w:t xml:space="preserve">Created </w:t>
+      </w:r>
+      <w:proofErr w:type="spellStart"/>
+      <w:r>
+        <w:t>ChatBot</w:t>
+      </w:r>
+      <w:proofErr w:type="spellEnd"/>
+      <w:r>
+        <w:t xml:space="preserve"> Component</w:t>
+      </w:r>
+    </w:p>
+    <w:p>
+      <w:pPr>
+        <w:pStyle w:val="ListParagraph"/>
+        <w:numPr>
+          <w:ilvl w:val="0"/>
+          <w:numId w:val="2"/>
+        </w:numPr>
+      </w:pPr>
+      <w:r>
+        <w:t xml:space="preserve">Created a </w:t>
+      </w:r>
+      <w:r>
+        <w:t>use-effect hook with use client. (Learn more)</w:t>
+      </w:r>
+    </w:p>
+    <w:p>
+      <w:pPr>
+        <w:pStyle w:val="ListParagraph"/>
+        <w:numPr>
+          <w:ilvl w:val="1"/>
+          <w:numId w:val="2"/>
+        </w:numPr>
+      </w:pPr>
+      <w:r>
+        <w:t xml:space="preserve">Importing </w:t>
+      </w:r>
+      <w:proofErr w:type="spellStart"/>
+      <w:r>
+        <w:t>useState</w:t>
+      </w:r>
+      <w:proofErr w:type="spellEnd"/>
+    </w:p>
+    <w:p>
+      <w:pPr>
+        <w:pStyle w:val="ListParagraph"/>
+        <w:numPr>
+          <w:ilvl w:val="1"/>
+          <w:numId w:val="2"/>
+        </w:numPr>
+      </w:pPr>
+      <w:r>
+        <w:t>This is done for conditional rendering</w:t>
+      </w:r>
+    </w:p>
+    <w:p>
+      <w:pPr>
+        <w:pStyle w:val="ListParagraph"/>
+        <w:numPr>
+          <w:ilvl w:val="0"/>
+          <w:numId w:val="2"/>
+        </w:numPr>
+      </w:pPr>
+      <w:r>
+        <w:t xml:space="preserve">Created a component for </w:t>
+      </w:r>
+      <w:proofErr w:type="spellStart"/>
+      <w:r>
+        <w:t>ChatBot</w:t>
+      </w:r>
+      <w:proofErr w:type="spellEnd"/>
+      <w:r>
+        <w:t xml:space="preserve"> Message. </w:t>
+      </w:r>
+    </w:p>
+    <w:p>
+      <w:pPr>
+        <w:pStyle w:val="ListParagraph"/>
+        <w:numPr>
+          <w:ilvl w:val="0"/>
+          <w:numId w:val="2"/>
+        </w:numPr>
+      </w:pPr>
+      <w:r>
+        <w:t>Installed Open AI (</w:t>
+      </w:r>
+      <w:proofErr w:type="spellStart"/>
+      <w:r>
+        <w:t>npm</w:t>
+      </w:r>
+      <w:proofErr w:type="spellEnd"/>
+      <w:r>
+        <w:t xml:space="preserve"> install </w:t>
+      </w:r>
+      <w:proofErr w:type="spellStart"/>
+      <w:r>
+        <w:t>openai</w:t>
+      </w:r>
+      <w:proofErr w:type="spellEnd"/>
       <w:r>
         <w:t>)</w:t>
       </w:r>
     </w:p>
     <w:p>
-      <w:r>
-        <w:t>Sequence:</w:t>
-      </w:r>
-    </w:p>
-    <w:p>
       <w:pPr>
         <w:pStyle w:val="ListParagraph"/>
         <w:numPr>
@@ -159,7 +379,15 @@
         </w:numPr>
       </w:pPr>
       <w:r>
-        <w:t>Create Project Directory (Practiced using Git Bash)</w:t>
+        <w:t xml:space="preserve">Created </w:t>
+      </w:r>
+      <w:proofErr w:type="spellStart"/>
+      <w:r>
+        <w:t>OpenAI</w:t>
+      </w:r>
+      <w:proofErr w:type="spellEnd"/>
+      <w:r>
+        <w:t xml:space="preserve"> Platform Account </w:t>
       </w:r>
     </w:p>
     <w:p>
@@ -171,13 +399,7 @@
         </w:numPr>
       </w:pPr>
       <w:r>
-        <w:t>Create Next JS Project (</w:t>
-      </w:r>
-      <w:r>
-        <w:t>npx create-next-app@latest</w:t>
-      </w:r>
-      <w:r>
-        <w:t>) with normal settings</w:t>
+        <w:t>Created a Secret KEY (API)</w:t>
       </w:r>
     </w:p>
     <w:p>
@@ -189,7 +411,7 @@
         </w:numPr>
       </w:pPr>
       <w:r>
-        <w:t>Create React – Icons (npm i react-icons)</w:t>
+        <w:t>To Chat to OPEN AI, we have to create separate folder for Server Actions in Next.JS</w:t>
       </w:r>
     </w:p>
     <w:p>
@@ -201,7 +423,7 @@
         </w:numPr>
       </w:pPr>
       <w:r>
-        <w:t>Created ChatBot Component</w:t>
+        <w:t>Adding RAG to the System</w:t>
       </w:r>
     </w:p>
     <w:p>
@@ -213,109 +435,26 @@
         </w:numPr>
       </w:pPr>
       <w:r>
-        <w:t xml:space="preserve">Created a </w:t>
-      </w:r>
-      <w:r>
-        <w:t>use-effect hook with use client. (Learn more)</w:t>
-      </w:r>
-    </w:p>
-    <w:p>
-      <w:pPr>
-        <w:pStyle w:val="ListParagraph"/>
-        <w:numPr>
-          <w:ilvl w:val="1"/>
-          <w:numId w:val="2"/>
-        </w:numPr>
-      </w:pPr>
-      <w:r>
-        <w:t>Importing useState</w:t>
-      </w:r>
-    </w:p>
-    <w:p>
-      <w:pPr>
-        <w:pStyle w:val="ListParagraph"/>
-        <w:numPr>
-          <w:ilvl w:val="1"/>
-          <w:numId w:val="2"/>
-        </w:numPr>
-      </w:pPr>
-      <w:r>
-        <w:t>This is done for conditional rendering</w:t>
-      </w:r>
-    </w:p>
-    <w:p>
-      <w:pPr>
-        <w:pStyle w:val="ListParagraph"/>
-        <w:numPr>
-          <w:ilvl w:val="0"/>
-          <w:numId w:val="2"/>
-        </w:numPr>
-      </w:pPr>
-      <w:r>
-        <w:t xml:space="preserve">Created a component for ChatBot Message. </w:t>
-      </w:r>
-    </w:p>
-    <w:p>
-      <w:pPr>
-        <w:pStyle w:val="ListParagraph"/>
-        <w:numPr>
-          <w:ilvl w:val="0"/>
-          <w:numId w:val="2"/>
-        </w:numPr>
-      </w:pPr>
-      <w:r>
-        <w:t>Installed Open AI (npm install openai)</w:t>
-      </w:r>
-    </w:p>
-    <w:p>
-      <w:pPr>
-        <w:pStyle w:val="ListParagraph"/>
-        <w:numPr>
-          <w:ilvl w:val="0"/>
-          <w:numId w:val="2"/>
-        </w:numPr>
-      </w:pPr>
-      <w:r>
-        <w:t xml:space="preserve">Created OpenAI Platform Account </w:t>
-      </w:r>
-    </w:p>
-    <w:p>
-      <w:pPr>
-        <w:pStyle w:val="ListParagraph"/>
-        <w:numPr>
-          <w:ilvl w:val="0"/>
-          <w:numId w:val="2"/>
-        </w:numPr>
-      </w:pPr>
-      <w:r>
-        <w:t>Created a Secret KEY (API)</w:t>
-      </w:r>
-    </w:p>
-    <w:p>
-      <w:pPr>
-        <w:pStyle w:val="ListParagraph"/>
-        <w:numPr>
-          <w:ilvl w:val="0"/>
-          <w:numId w:val="2"/>
-        </w:numPr>
-      </w:pPr>
-      <w:r>
-        <w:t>To Chat to OPEN AI, we have to create separate folder for Server Actions in Next.JS</w:t>
-      </w:r>
-    </w:p>
-    <w:p>
-      <w:pPr>
-        <w:pStyle w:val="ListParagraph"/>
-        <w:numPr>
-          <w:ilvl w:val="0"/>
-          <w:numId w:val="2"/>
-        </w:numPr>
-      </w:pPr>
-      <w:r>
-        <w:t>Adding RAG to the System</w:t>
-      </w:r>
-    </w:p>
-    <w:p/>
+        <w:t xml:space="preserve">New Hooks like </w:t>
+      </w:r>
+      <w:proofErr w:type="spellStart"/>
+      <w:r>
+        <w:t>useRef</w:t>
+      </w:r>
+      <w:proofErr w:type="spellEnd"/>
+      <w:r>
+        <w:t xml:space="preserve">, </w:t>
+      </w:r>
+      <w:proofErr w:type="spellStart"/>
+      <w:r>
+        <w:t>useEffect</w:t>
+      </w:r>
+      <w:proofErr w:type="spellEnd"/>
+    </w:p>
+    <w:p>
+      <w:bookmarkStart w:id="0" w:name="_GoBack"/>
+      <w:bookmarkEnd w:id="0"/>
+    </w:p>
     <w:p>
       <w:r>
         <w:t>Notes:</w:t>
@@ -330,7 +469,15 @@
         </w:numPr>
       </w:pPr>
       <w:r>
-        <w:t>Main page is page.tsx and to simplify the process we can delete everything in between the main tag</w:t>
+        <w:t xml:space="preserve">Main page is </w:t>
+      </w:r>
+      <w:proofErr w:type="spellStart"/>
+      <w:r>
+        <w:t>page.tsx</w:t>
+      </w:r>
+      <w:proofErr w:type="spellEnd"/>
+      <w:r>
+        <w:t xml:space="preserve"> and to simplify the process we can delete everything in between the main tag</w:t>
       </w:r>
       <w:r>
         <w:t>s</w:t>
@@ -345,19 +492,48 @@
         </w:numPr>
       </w:pPr>
       <w:r>
-        <w:t>Create components directory to store all components and then create the folder for separate components like ChatBot</w:t>
-      </w:r>
-    </w:p>
-    <w:p>
-      <w:pPr>
-        <w:pStyle w:val="ListParagraph"/>
-        <w:numPr>
-          <w:ilvl w:val="1"/>
-          <w:numId w:val="1"/>
-        </w:numPr>
-      </w:pPr>
-      <w:r>
-        <w:t xml:space="preserve">Note the difference between rafc, rafce and creating components like export default function Name() { return  ….. } </w:t>
+        <w:t xml:space="preserve">Create components directory to store all components and then create the folder for separate components like </w:t>
+      </w:r>
+      <w:proofErr w:type="spellStart"/>
+      <w:r>
+        <w:t>ChatBot</w:t>
+      </w:r>
+      <w:proofErr w:type="spellEnd"/>
+    </w:p>
+    <w:p>
+      <w:pPr>
+        <w:pStyle w:val="ListParagraph"/>
+        <w:numPr>
+          <w:ilvl w:val="1"/>
+          <w:numId w:val="1"/>
+        </w:numPr>
+      </w:pPr>
+      <w:r>
+        <w:t xml:space="preserve">Note the difference between </w:t>
+      </w:r>
+      <w:proofErr w:type="spellStart"/>
+      <w:r>
+        <w:t>rafc</w:t>
+      </w:r>
+      <w:proofErr w:type="spellEnd"/>
+      <w:r>
+        <w:t xml:space="preserve">, </w:t>
+      </w:r>
+      <w:proofErr w:type="spellStart"/>
+      <w:r>
+        <w:t>rafce</w:t>
+      </w:r>
+      <w:proofErr w:type="spellEnd"/>
+      <w:r>
+        <w:t xml:space="preserve"> and creating components like export default function </w:t>
+      </w:r>
+      <w:proofErr w:type="gramStart"/>
+      <w:r>
+        <w:t>Name(</w:t>
+      </w:r>
+      <w:proofErr w:type="gramEnd"/>
+      <w:r>
+        <w:t xml:space="preserve">) { return  ….. } </w:t>
       </w:r>
     </w:p>
     <w:p>
@@ -372,7 +548,15 @@
         <w:t xml:space="preserve">Note that the components we created </w:t>
       </w:r>
       <w:r>
-        <w:t xml:space="preserve">needs to be called on the page.tsx to be displayed on the app. </w:t>
+        <w:t xml:space="preserve">needs to be called on the </w:t>
+      </w:r>
+      <w:proofErr w:type="spellStart"/>
+      <w:r>
+        <w:t>page.tsx</w:t>
+      </w:r>
+      <w:proofErr w:type="spellEnd"/>
+      <w:r>
+        <w:t xml:space="preserve"> to be displayed on the app. </w:t>
       </w:r>
     </w:p>
     <w:p>
@@ -409,20 +593,49 @@
         </w:numPr>
       </w:pPr>
       <w:r>
-        <w:t xml:space="preserve">We used conditioning rendering based on the value of useState. If its sets to true it returns the divs or nothing! An arrow function alters the value of the useState so that it can create the toggle effect. </w:t>
-      </w:r>
-    </w:p>
-    <w:p>
-      <w:pPr>
-        <w:pStyle w:val="ListParagraph"/>
-        <w:numPr>
-          <w:ilvl w:val="0"/>
-          <w:numId w:val="1"/>
-        </w:numPr>
-      </w:pPr>
-      <w:r>
         <w:lastRenderedPageBreak/>
-        <w:t xml:space="preserve">Layout.tsx contains the meta data like title and others. </w:t>
+        <w:t xml:space="preserve">We used conditioning rendering based on the value of </w:t>
+      </w:r>
+      <w:proofErr w:type="spellStart"/>
+      <w:r>
+        <w:t>useState</w:t>
+      </w:r>
+      <w:proofErr w:type="spellEnd"/>
+      <w:r>
+        <w:t xml:space="preserve">. If its sets to true it returns the </w:t>
+      </w:r>
+      <w:proofErr w:type="spellStart"/>
+      <w:r>
+        <w:t>divs</w:t>
+      </w:r>
+      <w:proofErr w:type="spellEnd"/>
+      <w:r>
+        <w:t xml:space="preserve"> or nothing! An arrow function alters the value of the </w:t>
+      </w:r>
+      <w:proofErr w:type="spellStart"/>
+      <w:r>
+        <w:t>useState</w:t>
+      </w:r>
+      <w:proofErr w:type="spellEnd"/>
+      <w:r>
+        <w:t xml:space="preserve"> so that it can create the toggle effect. </w:t>
+      </w:r>
+    </w:p>
+    <w:p>
+      <w:pPr>
+        <w:pStyle w:val="ListParagraph"/>
+        <w:numPr>
+          <w:ilvl w:val="0"/>
+          <w:numId w:val="1"/>
+        </w:numPr>
+      </w:pPr>
+      <w:proofErr w:type="spellStart"/>
+      <w:r>
+        <w:t>Layout.tsx</w:t>
+      </w:r>
+      <w:proofErr w:type="spellEnd"/>
+      <w:r>
+        <w:t xml:space="preserve"> contains the meta data like title and others. </w:t>
       </w:r>
     </w:p>
     <w:p>
@@ -436,7 +649,7 @@
       <w:r>
         <w:t xml:space="preserve">Open AI documentation to setup is here: </w:t>
       </w:r>
-      <w:hyperlink r:id="rId8" w:history="1">
+      <w:hyperlink r:id="rId9" w:history="1">
         <w:r>
           <w:rPr>
             <w:rStyle w:val="Hyperlink"/>
@@ -457,7 +670,15 @@
         </w:numPr>
       </w:pPr>
       <w:r>
-        <w:t xml:space="preserve">See, how we created different things using the documentation like useState. </w:t>
+        <w:t xml:space="preserve">See, how we created different things using the documentation like </w:t>
+      </w:r>
+      <w:proofErr w:type="spellStart"/>
+      <w:r>
+        <w:t>useState</w:t>
+      </w:r>
+      <w:proofErr w:type="spellEnd"/>
+      <w:r>
+        <w:t xml:space="preserve">. </w:t>
       </w:r>
     </w:p>
     <w:p>
@@ -517,8 +738,13 @@
         </w:numPr>
       </w:pPr>
       <w:r>
-        <w:t>Array Maping</w:t>
-      </w:r>
+        <w:t xml:space="preserve">Array </w:t>
+      </w:r>
+      <w:proofErr w:type="spellStart"/>
+      <w:r>
+        <w:t>Maping</w:t>
+      </w:r>
+      <w:proofErr w:type="spellEnd"/>
     </w:p>
     <w:p>
       <w:pPr>
@@ -540,9 +766,11 @@
           <w:numId w:val="1"/>
         </w:numPr>
       </w:pPr>
+      <w:proofErr w:type="spellStart"/>
       <w:r>
         <w:t>Destructuring</w:t>
       </w:r>
+      <w:proofErr w:type="spellEnd"/>
     </w:p>
     <w:p>
       <w:pPr>
@@ -565,8 +793,13 @@
         </w:numPr>
       </w:pPr>
       <w:r>
-        <w:t>After setting all the functionality we talked to OpenAI</w:t>
-      </w:r>
+        <w:t xml:space="preserve">After setting all the functionality we talked to </w:t>
+      </w:r>
+      <w:proofErr w:type="spellStart"/>
+      <w:r>
+        <w:t>OpenAI</w:t>
+      </w:r>
+      <w:proofErr w:type="spellEnd"/>
     </w:p>
     <w:p>
       <w:pPr>
@@ -751,7 +984,15 @@
         </w:numPr>
       </w:pPr>
       <w:r>
-        <w:t xml:space="preserve">Can be used in Service ChatBOTs etc. </w:t>
+        <w:t xml:space="preserve">Can be used in Service </w:t>
+      </w:r>
+      <w:proofErr w:type="spellStart"/>
+      <w:r>
+        <w:t>ChatBOTs</w:t>
+      </w:r>
+      <w:proofErr w:type="spellEnd"/>
+      <w:r>
+        <w:t xml:space="preserve"> etc. </w:t>
       </w:r>
     </w:p>
     <w:p>
@@ -823,7 +1064,15 @@
         </w:numPr>
       </w:pPr>
       <w:r>
-        <w:t xml:space="preserve">Imagine Some System where chatbot can communicate with the database and get exactly relevant information. </w:t>
+        <w:t xml:space="preserve">Imagine Some System where </w:t>
+      </w:r>
+      <w:proofErr w:type="spellStart"/>
+      <w:r>
+        <w:t>chatbot</w:t>
+      </w:r>
+      <w:proofErr w:type="spellEnd"/>
+      <w:r>
+        <w:t xml:space="preserve"> can communicate with the database and get exactly relevant information. </w:t>
       </w:r>
     </w:p>
     <w:p>
@@ -835,7 +1084,24 @@
         </w:numPr>
       </w:pPr>
       <w:r>
-        <w:t xml:space="preserve">This can be integrated anywhere. Even with Hanco, for example for complaint tracking, warrenty, etc. </w:t>
+        <w:lastRenderedPageBreak/>
+        <w:t xml:space="preserve">This can be integrated anywhere. Even with </w:t>
+      </w:r>
+      <w:proofErr w:type="spellStart"/>
+      <w:r>
+        <w:t>Hanco</w:t>
+      </w:r>
+      <w:proofErr w:type="spellEnd"/>
+      <w:r>
+        <w:t xml:space="preserve">, for example for complaint tracking, </w:t>
+      </w:r>
+      <w:proofErr w:type="spellStart"/>
+      <w:r>
+        <w:t>warrenty</w:t>
+      </w:r>
+      <w:proofErr w:type="spellEnd"/>
+      <w:r>
+        <w:t xml:space="preserve">, etc. </w:t>
       </w:r>
     </w:p>
     <w:p>
@@ -859,7 +1125,6 @@
         </w:numPr>
       </w:pPr>
       <w:r>
-        <w:lastRenderedPageBreak/>
         <w:t xml:space="preserve">Fully integrated and customizable to E – Commerce Solutions as well. </w:t>
       </w:r>
     </w:p>
@@ -872,8 +1137,13 @@
         </w:numPr>
       </w:pPr>
       <w:r>
-        <w:t>E-commerce support chatbot</w:t>
-      </w:r>
+        <w:t xml:space="preserve">E-commerce support </w:t>
+      </w:r>
+      <w:proofErr w:type="spellStart"/>
+      <w:r>
+        <w:t>chatbot</w:t>
+      </w:r>
+      <w:proofErr w:type="spellEnd"/>
     </w:p>
     <w:p>
       <w:pPr>
@@ -884,7 +1154,23 @@
         </w:numPr>
       </w:pPr>
       <w:r>
-        <w:t xml:space="preserve">Have to think for Common platforms like wordpress shopify etc. </w:t>
+        <w:t xml:space="preserve">Have to think for Common platforms like </w:t>
+      </w:r>
+      <w:proofErr w:type="spellStart"/>
+      <w:r>
+        <w:t>wordpress</w:t>
+      </w:r>
+      <w:proofErr w:type="spellEnd"/>
+      <w:r>
+        <w:t xml:space="preserve"> </w:t>
+      </w:r>
+      <w:proofErr w:type="spellStart"/>
+      <w:r>
+        <w:t>shopify</w:t>
+      </w:r>
+      <w:proofErr w:type="spellEnd"/>
+      <w:r>
+        <w:t xml:space="preserve"> etc. </w:t>
       </w:r>
     </w:p>
     <w:p>

</xml_diff>